<commit_message>
mejora de los UP_CU_(2-6)
</commit_message>
<xml_diff>
--- a/Documentacion/Casos de Uso/UP_CU_02.docx
+++ b/Documentacion/Casos de Uso/UP_CU_02.docx
@@ -20,10 +20,7 @@
           </w:tcPr>
           <w:p>
             <w:r>
-              <w:t xml:space="preserve">CASO DE USO: </w:t>
-            </w:r>
-            <w:r>
-              <w:t>Generar Rutina</w:t>
+              <w:t>CASO DE USO: Generar Rutina</w:t>
             </w:r>
           </w:p>
         </w:tc>
@@ -55,7 +52,7 @@
           </w:tcPr>
           <w:p>
             <w:r>
-              <w:t>1</w:t>
+              <w:t>2</w:t>
             </w:r>
             <w:r>
               <w:t>.0</w:t>
@@ -154,16 +151,7 @@
           </w:tcPr>
           <w:p>
             <w:r>
-              <w:t xml:space="preserve">Usuario </w:t>
-            </w:r>
-            <w:r>
-              <w:t>(</w:t>
-            </w:r>
-            <w:r>
-              <w:t>registrado</w:t>
-            </w:r>
-            <w:r>
-              <w:t>)</w:t>
+              <w:t>Usuario (registrado)</w:t>
             </w:r>
           </w:p>
         </w:tc>
@@ -250,7 +238,27 @@
                 <w:szCs w:val="24"/>
                 <w:lang w:eastAsia="es-MX"/>
               </w:rPr>
-              <w:t>Usuario accede al menú principal de la aplicación MetaFit.</w:t>
+              <w:t xml:space="preserve">Usuario accede al menú principal de la aplicación </w:t>
+            </w:r>
+            <w:proofErr w:type="spellStart"/>
+            <w:r>
+              <w:rPr>
+                <w:rFonts w:ascii="Times New Roman" w:eastAsia="Times New Roman" w:hAnsi="Times New Roman" w:cs="Times New Roman"/>
+                <w:sz w:val="24"/>
+                <w:szCs w:val="24"/>
+                <w:lang w:eastAsia="es-MX"/>
+              </w:rPr>
+              <w:t>MetaFit</w:t>
+            </w:r>
+            <w:proofErr w:type="spellEnd"/>
+            <w:r>
+              <w:rPr>
+                <w:rFonts w:ascii="Times New Roman" w:eastAsia="Times New Roman" w:hAnsi="Times New Roman" w:cs="Times New Roman"/>
+                <w:sz w:val="24"/>
+                <w:szCs w:val="24"/>
+                <w:lang w:eastAsia="es-MX"/>
+              </w:rPr>
+              <w:t>.</w:t>
             </w:r>
           </w:p>
           <w:p>
@@ -978,7 +986,15 @@
               </w:numPr>
             </w:pPr>
             <w:r>
-              <w:t>Compatible con dispositivos móviles y tablets.</w:t>
+              <w:t xml:space="preserve">Compatible con dispositivos móviles y </w:t>
+            </w:r>
+            <w:proofErr w:type="spellStart"/>
+            <w:r>
+              <w:t>tablets</w:t>
+            </w:r>
+            <w:proofErr w:type="spellEnd"/>
+            <w:r>
+              <w:t>.</w:t>
             </w:r>
           </w:p>
           <w:p/>
@@ -1050,16 +1066,7 @@
                 <w:szCs w:val="24"/>
                 <w:lang w:eastAsia="es-MX"/>
               </w:rPr>
-              <w:t xml:space="preserve"> 3a.</w:t>
-            </w:r>
-            <w:r>
-              <w:rPr>
-                <w:rFonts w:ascii="Times New Roman" w:eastAsia="Times New Roman" w:hAnsi="Times New Roman" w:cs="Times New Roman"/>
-                <w:sz w:val="24"/>
-                <w:szCs w:val="24"/>
-                <w:lang w:eastAsia="es-MX"/>
-              </w:rPr>
-              <w:t xml:space="preserve"> Selección de objetivo mediante botones, menús desplegables o entrada por voz.</w:t>
+              <w:t xml:space="preserve"> 3a. Selección de objetivo mediante botones, menús desplegables o entrada por voz.</w:t>
             </w:r>
           </w:p>
           <w:p>
@@ -1088,16 +1095,7 @@
                 <w:szCs w:val="24"/>
                 <w:lang w:eastAsia="es-MX"/>
               </w:rPr>
-              <w:t xml:space="preserve"> 7a.</w:t>
-            </w:r>
-            <w:r>
-              <w:rPr>
-                <w:rFonts w:ascii="Times New Roman" w:eastAsia="Times New Roman" w:hAnsi="Times New Roman" w:cs="Times New Roman"/>
-                <w:sz w:val="24"/>
-                <w:szCs w:val="24"/>
-                <w:lang w:eastAsia="es-MX"/>
-              </w:rPr>
-              <w:t xml:space="preserve"> Visualización de la rutina en modo texto o gráfico (calendario, líneas de tiempo).</w:t>
+              <w:t xml:space="preserve"> 7a. Visualización de la rutina en modo texto o gráfico (calendario, líneas de tiempo).</w:t>
             </w:r>
           </w:p>
           <w:p>
@@ -1126,16 +1124,7 @@
                 <w:szCs w:val="24"/>
                 <w:lang w:eastAsia="es-MX"/>
               </w:rPr>
-              <w:t xml:space="preserve"> 8a.</w:t>
-            </w:r>
-            <w:r>
-              <w:rPr>
-                <w:rFonts w:ascii="Times New Roman" w:eastAsia="Times New Roman" w:hAnsi="Times New Roman" w:cs="Times New Roman"/>
-                <w:sz w:val="24"/>
-                <w:szCs w:val="24"/>
-                <w:lang w:eastAsia="es-MX"/>
-              </w:rPr>
-              <w:t xml:space="preserve"> Posibilidad de personalización por arrastrar y soltar ejercicios si el dispositivo lo permite.</w:t>
+              <w:t xml:space="preserve"> 8a. Posibilidad de personalización por arrastrar y soltar ejercicios si el dispositivo lo permite.</w:t>
             </w:r>
           </w:p>
           <w:p>
@@ -1165,16 +1154,7 @@
                 <w:szCs w:val="24"/>
                 <w:lang w:eastAsia="es-MX"/>
               </w:rPr>
-              <w:t xml:space="preserve"> 10a.</w:t>
-            </w:r>
-            <w:r>
-              <w:rPr>
-                <w:rFonts w:ascii="Times New Roman" w:eastAsia="Times New Roman" w:hAnsi="Times New Roman" w:cs="Times New Roman"/>
-                <w:sz w:val="24"/>
-                <w:szCs w:val="24"/>
-                <w:lang w:eastAsia="es-MX"/>
-              </w:rPr>
-              <w:t xml:space="preserve"> Sincronización con calendario del dispositivo o app de recordatorios.</w:t>
+              <w:t xml:space="preserve"> 10a. Sincronización con calendario del dispositivo o app de recordatorios.</w:t>
             </w:r>
           </w:p>
           <w:p>

</xml_diff>